<commit_message>
changes made to main branch
</commit_message>
<xml_diff>
--- a/Nutrition.docx
+++ b/Nutrition.docx
@@ -172,12 +172,6 @@
           </wp:inline>
         </w:drawing>
       </w:r>
-    </w:p>
-    <w:p/>
-    <w:p>
-      <w:r>
-        <w:t>Changes via private branch1</w:t>
-      </w:r>
       <w:bookmarkStart w:id="0" w:name="_GoBack"/>
       <w:bookmarkEnd w:id="0"/>
     </w:p>

</xml_diff>